<commit_message>
updated resume, about me
</commit_message>
<xml_diff>
--- a/NiaFanResume.docx
+++ b/NiaFanResume.docx
@@ -732,23 +732,13 @@
         </w:rPr>
         <w:t xml:space="preserve"> </w:t>
       </w:r>
-      <w:proofErr w:type="spellStart"/>
-      <w:r>
-        <w:rPr>
-          <w:rFonts w:ascii="Quicksand" w:hAnsi="Quicksand"/>
-          <w:sz w:val="18"/>
-          <w:szCs w:val="18"/>
-        </w:rPr>
-        <w:t>PowerBI</w:t>
-      </w:r>
-      <w:proofErr w:type="spellEnd"/>
-      <w:r>
-        <w:rPr>
-          <w:rFonts w:ascii="Quicksand" w:hAnsi="Quicksand"/>
-          <w:sz w:val="18"/>
-          <w:szCs w:val="18"/>
-        </w:rPr>
-        <w:t xml:space="preserve">, </w:t>
+      <w:r>
+        <w:rPr>
+          <w:rFonts w:ascii="Quicksand" w:hAnsi="Quicksand"/>
+          <w:sz w:val="18"/>
+          <w:szCs w:val="18"/>
+        </w:rPr>
+        <w:t xml:space="preserve">PowerBI, </w:t>
       </w:r>
       <w:r>
         <w:rPr>
@@ -968,15 +958,55 @@
           <w:sz w:val="18"/>
           <w:szCs w:val="18"/>
         </w:rPr>
-        <w:t xml:space="preserve">, utilizing ArcMap to reflect changes and updates </w:t>
-      </w:r>
-      <w:r>
-        <w:rPr>
-          <w:rFonts w:ascii="Quicksand" w:hAnsi="Quicksand"/>
-          <w:sz w:val="18"/>
-          <w:szCs w:val="18"/>
-        </w:rPr>
-        <w:t>in infrastructure</w:t>
+        <w:t xml:space="preserve">, </w:t>
+      </w:r>
+      <w:r>
+        <w:rPr>
+          <w:rFonts w:ascii="Quicksand" w:hAnsi="Quicksand"/>
+          <w:sz w:val="18"/>
+          <w:szCs w:val="18"/>
+        </w:rPr>
+        <w:t xml:space="preserve">processing spatial data and </w:t>
+      </w:r>
+      <w:r>
+        <w:rPr>
+          <w:rFonts w:ascii="Quicksand" w:hAnsi="Quicksand"/>
+          <w:sz w:val="18"/>
+          <w:szCs w:val="18"/>
+        </w:rPr>
+        <w:t xml:space="preserve">utilizing ArcMap to reflect changes and updates </w:t>
+      </w:r>
+      <w:r>
+        <w:rPr>
+          <w:rFonts w:ascii="Quicksand" w:hAnsi="Quicksand"/>
+          <w:sz w:val="18"/>
+          <w:szCs w:val="18"/>
+        </w:rPr>
+        <w:t xml:space="preserve">in </w:t>
+      </w:r>
+      <w:r>
+        <w:rPr>
+          <w:rFonts w:ascii="Quicksand" w:hAnsi="Quicksand"/>
+          <w:sz w:val="18"/>
+          <w:szCs w:val="18"/>
+        </w:rPr>
+        <w:t xml:space="preserve">the </w:t>
+      </w:r>
+      <w:r>
+        <w:rPr>
+          <w:rFonts w:ascii="Quicksand" w:hAnsi="Quicksand"/>
+          <w:sz w:val="18"/>
+          <w:szCs w:val="18"/>
+        </w:rPr>
+        <w:t>infrastructure</w:t>
+      </w:r>
+      <w:r>
+        <w:rPr>
+          <w:rFonts w:ascii="Quicksand" w:hAnsi="Quicksand"/>
+          <w:sz w:val="18"/>
+          <w:szCs w:val="18"/>
+        </w:rPr>
+        <w:t xml:space="preserve"> system</w:t>
       </w:r>
     </w:p>
     <w:p>
@@ -1374,7 +1404,23 @@
           <w:sz w:val="18"/>
           <w:szCs w:val="18"/>
         </w:rPr>
-        <w:t xml:space="preserve"> data analysis and create visualizations </w:t>
+        <w:t xml:space="preserve"> data analysis and create</w:t>
+      </w:r>
+      <w:r>
+        <w:rPr>
+          <w:rFonts w:ascii="Quicksand" w:hAnsi="Quicksand"/>
+          <w:sz w:val="18"/>
+          <w:szCs w:val="18"/>
+        </w:rPr>
+        <w:t>d</w:t>
+      </w:r>
+      <w:r>
+        <w:rPr>
+          <w:rFonts w:ascii="Quicksand" w:hAnsi="Quicksand"/>
+          <w:sz w:val="18"/>
+          <w:szCs w:val="18"/>
+        </w:rPr>
+        <w:t xml:space="preserve"> visualizations </w:t>
       </w:r>
       <w:r>
         <w:rPr>
@@ -2340,27 +2386,7 @@
           <w:sz w:val="18"/>
           <w:szCs w:val="18"/>
         </w:rPr>
-        <w:t>linkedin.com/in/</w:t>
-      </w:r>
-      <w:proofErr w:type="spellStart"/>
-      <w:r>
-        <w:rPr>
-          <w:rStyle w:val="Hyperlink"/>
-          <w:rFonts w:ascii="Quicksand" w:hAnsi="Quicksand"/>
-          <w:sz w:val="18"/>
-          <w:szCs w:val="18"/>
-        </w:rPr>
-        <w:t>nia</w:t>
-      </w:r>
-      <w:proofErr w:type="spellEnd"/>
-      <w:r>
-        <w:rPr>
-          <w:rStyle w:val="Hyperlink"/>
-          <w:rFonts w:ascii="Quicksand" w:hAnsi="Quicksand"/>
-          <w:sz w:val="18"/>
-          <w:szCs w:val="18"/>
-        </w:rPr>
-        <w:t>-fan</w:t>
+        <w:t>linkedin.com/in/nia-fan</w:t>
       </w:r>
     </w:hyperlink>
     <w:r>

</xml_diff>